<commit_message>
Fix various mistakes in assemby programming guide
</commit_message>
<xml_diff>
--- a/Guides/English/Editable source documents/Guide - Programming in assembly.docx
+++ b/Guides/English/Editable source documents/Guide - Programming in assembly.docx
@@ -113,7 +113,7 @@
           <w:rFonts w:ascii="Bookman Old Style" w:hAnsi="Bookman Old Style"/>
           <w:lang w:val="en-US"/>
         </w:rPr>
-        <w:t>4</w:t>
+        <w:t>5</w:t>
       </w:r>
       <w:r>
         <w:rPr>
@@ -5747,7 +5747,7 @@
           <w:rFonts w:ascii="Bookman Old Style" w:hAnsi="Bookman Old Style"/>
           <w:lang w:val="en-US"/>
         </w:rPr>
-        <w:t xml:space="preserve">Directives are a </w:t>
+        <w:t xml:space="preserve">Directives are </w:t>
       </w:r>
       <w:r>
         <w:rPr>
@@ -6355,63 +6355,14 @@
           <w:rFonts w:ascii="Bookman Old Style" w:hAnsi="Bookman Old Style"/>
           <w:lang w:val="en-US"/>
         </w:rPr>
-        <w:t xml:space="preserve">Comments are a way to include in the program our own explanations without </w:t>
-      </w:r>
-      <w:r>
-        <w:rPr>
-          <w:rFonts w:ascii="Bookman Old Style" w:hAnsi="Bookman Old Style"/>
-          <w:lang w:val="en-US"/>
-        </w:rPr>
-        <w:t xml:space="preserve">having </w:t>
-      </w:r>
-      <w:r>
-        <w:rPr>
-          <w:rFonts w:ascii="Bookman Old Style" w:hAnsi="Bookman Old Style"/>
-          <w:lang w:val="en-US"/>
-        </w:rPr>
-        <w:t xml:space="preserve">the </w:t>
-      </w:r>
-      <w:r>
-        <w:rPr>
-          <w:rFonts w:ascii="Bookman Old Style" w:hAnsi="Bookman Old Style"/>
-          <w:lang w:val="en-US"/>
-        </w:rPr>
-        <w:t>assembler</w:t>
-      </w:r>
-      <w:r>
-        <w:rPr>
-          <w:rFonts w:ascii="Bookman Old Style" w:hAnsi="Bookman Old Style"/>
-          <w:lang w:val="en-US"/>
-        </w:rPr>
-        <w:t xml:space="preserve"> try</w:t>
-      </w:r>
-      <w:r>
-        <w:rPr>
-          <w:rFonts w:ascii="Bookman Old Style" w:hAnsi="Bookman Old Style"/>
-          <w:lang w:val="en-US"/>
-        </w:rPr>
-        <w:t xml:space="preserve"> to interpret them (which would cause errors). That</w:t>
-      </w:r>
-      <w:r>
-        <w:rPr>
-          <w:rFonts w:ascii="Bookman Old Style" w:hAnsi="Bookman Old Style"/>
-          <w:lang w:val="en-US"/>
-        </w:rPr>
-        <w:t xml:space="preserve"> is to say, </w:t>
-      </w:r>
-      <w:r>
-        <w:rPr>
-          <w:rFonts w:ascii="Bookman Old Style" w:hAnsi="Bookman Old Style"/>
-          <w:lang w:val="en-US"/>
-        </w:rPr>
-        <w:t>comments</w:t>
-      </w:r>
-      <w:r>
-        <w:rPr>
-          <w:rFonts w:ascii="Bookman Old Style" w:hAnsi="Bookman Old Style"/>
-          <w:lang w:val="en-US"/>
-        </w:rPr>
-        <w:t xml:space="preserve"> are not part of the program itself.</w:t>
+        <w:t>These declarations allow you to define different types of literal values for your program to use. For instance, you may want to define a numerical value for gravity or for the jump height of your character. You can also define a list of adjacent values of the same type and access them later as an array. In any case all these values will be constant, since they are stored in ROM</w:t>
+      </w:r>
+      <w:r>
+        <w:rPr>
+          <w:rFonts w:ascii="Bookman Old Style" w:hAnsi="Bookman Old Style"/>
+          <w:lang w:val="en-US"/>
+        </w:rPr>
+        <w:t>.</w:t>
       </w:r>
     </w:p>
     <w:p>
@@ -6465,7 +6416,7 @@
                 <w:color w:val="0070C0"/>
                 <w:lang w:val="en-US"/>
               </w:rPr>
-              <w:t>gravity</w:t>
+              <w:t>bonus_multipliers</w:t>
             </w:r>
             <w:r>
               <w:rPr>
@@ -6525,7 +6476,7 @@
                 <w:color w:val="FF66FF"/>
                 <w:lang w:val="en-US"/>
               </w:rPr>
-              <w:t>integer</w:t>
+              <w:t>float</w:t>
             </w:r>
             <w:r>
               <w:rPr>
@@ -6541,7 +6492,7 @@
                 <w:color w:val="FF0000"/>
                 <w:lang w:val="en-US"/>
               </w:rPr>
-              <w:t>'0'</w:t>
+              <w:t>1.0</w:t>
             </w:r>
             <w:r>
               <w:rPr>
@@ -6557,31 +6508,55 @@
                 <w:color w:val="FF0000"/>
                 <w:lang w:val="en-US"/>
               </w:rPr>
-              <w:t>'1'</w:t>
-            </w:r>
-            <w:r>
-              <w:rPr>
-                <w:rFonts w:ascii="Consolas" w:hAnsi="Consolas" w:cs="Consolas"/>
-                <w:color w:val="000000"/>
-                <w:lang w:val="en-US"/>
-              </w:rPr>
-              <w:t xml:space="preserve">   </w:t>
-            </w:r>
-            <w:r>
-              <w:rPr>
-                <w:rFonts w:ascii="Consolas" w:hAnsi="Consolas" w:cs="Consolas"/>
-                <w:color w:val="808080" w:themeColor="background1" w:themeShade="80"/>
-                <w:lang w:val="en-US"/>
-              </w:rPr>
-              <w:t>; co</w:t>
-            </w:r>
-            <w:r>
-              <w:rPr>
-                <w:rFonts w:ascii="Consolas" w:hAnsi="Consolas" w:cs="Consolas"/>
-                <w:color w:val="808080" w:themeColor="background1" w:themeShade="80"/>
-                <w:lang w:val="en-US"/>
-              </w:rPr>
-              <w:t>mment after a program line</w:t>
+              <w:t xml:space="preserve"> 1.5</w:t>
+            </w:r>
+            <w:r>
+              <w:rPr>
+                <w:rFonts w:ascii="Consolas" w:hAnsi="Consolas" w:cs="Consolas"/>
+                <w:color w:val="000000"/>
+                <w:lang w:val="en-US"/>
+              </w:rPr>
+              <w:t xml:space="preserve">, </w:t>
+            </w:r>
+            <w:r>
+              <w:rPr>
+                <w:rFonts w:ascii="Consolas" w:hAnsi="Consolas" w:cs="Consolas"/>
+                <w:color w:val="FF0000"/>
+                <w:lang w:val="en-US"/>
+              </w:rPr>
+              <w:t>2.0</w:t>
+            </w:r>
+            <w:r>
+              <w:rPr>
+                <w:rFonts w:ascii="Consolas" w:hAnsi="Consolas" w:cs="Consolas"/>
+                <w:color w:val="000000"/>
+                <w:lang w:val="en-US"/>
+              </w:rPr>
+              <w:t xml:space="preserve">, </w:t>
+            </w:r>
+            <w:r>
+              <w:rPr>
+                <w:rFonts w:ascii="Consolas" w:hAnsi="Consolas" w:cs="Consolas"/>
+                <w:color w:val="FF0000"/>
+                <w:lang w:val="en-US"/>
+              </w:rPr>
+              <w:t>3.0</w:t>
+            </w:r>
+            <w:r>
+              <w:rPr>
+                <w:rFonts w:ascii="Consolas" w:hAnsi="Consolas" w:cs="Consolas"/>
+                <w:color w:val="000000"/>
+                <w:lang w:val="en-US"/>
+              </w:rPr>
+              <w:t xml:space="preserve">, </w:t>
+            </w:r>
+            <w:r>
+              <w:rPr>
+                <w:rFonts w:ascii="Consolas" w:hAnsi="Consolas" w:cs="Consolas"/>
+                <w:color w:val="FF0000"/>
+                <w:lang w:val="en-US"/>
+              </w:rPr>
+              <w:t>5.0</w:t>
             </w:r>
           </w:p>
         </w:tc>
@@ -6697,7 +6672,7 @@
           <w:rFonts w:ascii="Bookman Old Style" w:hAnsi="Bookman Old Style"/>
           <w:lang w:val="en-US"/>
         </w:rPr>
-        <w:t>fter the identifier, some</w:t>
+        <w:t>fter the identifier some</w:t>
       </w:r>
       <w:r>
         <w:rPr>
@@ -6938,7 +6913,63 @@
           <w:rFonts w:ascii="Bookman Old Style" w:hAnsi="Bookman Old Style"/>
           <w:lang w:val="en-US"/>
         </w:rPr>
-        <w:t>Each CPU registers is a 1-word storage which value the CPU can manipulate and operate with. Their contents can be interpreted in different formats depending on the context (integer, float, boolean…). Those will be detailed later.</w:t>
+        <w:t>Each CPU register</w:t>
+      </w:r>
+      <w:r>
+        <w:rPr>
+          <w:rFonts w:ascii="Bookman Old Style" w:hAnsi="Bookman Old Style"/>
+          <w:lang w:val="en-US"/>
+        </w:rPr>
+        <w:t xml:space="preserve"> is a 1-word storage that</w:t>
+      </w:r>
+      <w:r>
+        <w:rPr>
+          <w:rFonts w:ascii="Bookman Old Style" w:hAnsi="Bookman Old Style"/>
+          <w:lang w:val="en-US"/>
+        </w:rPr>
+        <w:t xml:space="preserve"> the CPU can </w:t>
+      </w:r>
+      <w:r>
+        <w:rPr>
+          <w:rFonts w:ascii="Bookman Old Style" w:hAnsi="Bookman Old Style"/>
+          <w:lang w:val="en-US"/>
+        </w:rPr>
+        <w:t>use</w:t>
+      </w:r>
+      <w:r>
+        <w:rPr>
+          <w:rFonts w:ascii="Bookman Old Style" w:hAnsi="Bookman Old Style"/>
+          <w:lang w:val="en-US"/>
+        </w:rPr>
+        <w:t xml:space="preserve"> </w:t>
+      </w:r>
+      <w:r>
+        <w:rPr>
+          <w:rFonts w:ascii="Bookman Old Style" w:hAnsi="Bookman Old Style"/>
+          <w:lang w:val="en-US"/>
+        </w:rPr>
+        <w:t>to</w:t>
+      </w:r>
+      <w:r>
+        <w:rPr>
+          <w:rFonts w:ascii="Bookman Old Style" w:hAnsi="Bookman Old Style"/>
+          <w:lang w:val="en-US"/>
+        </w:rPr>
+        <w:t xml:space="preserve"> operate with</w:t>
+      </w:r>
+      <w:r>
+        <w:rPr>
+          <w:rFonts w:ascii="Bookman Old Style" w:hAnsi="Bookman Old Style"/>
+          <w:lang w:val="en-US"/>
+        </w:rPr>
+        <w:t xml:space="preserve"> its value</w:t>
+      </w:r>
+      <w:r>
+        <w:rPr>
+          <w:rFonts w:ascii="Bookman Old Style" w:hAnsi="Bookman Old Style"/>
+          <w:lang w:val="en-US"/>
+        </w:rPr>
+        <w:t>. Their contents can be interpreted in different formats depending on the context (integer, float, boolean…). Those will be detailed later.</w:t>
       </w:r>
     </w:p>
     <w:p>
@@ -7350,7 +7381,21 @@
           <w:rFonts w:ascii="Bookman Old Style" w:hAnsi="Bookman Old Style"/>
           <w:lang w:val="en-US"/>
         </w:rPr>
-        <w:t>can only process a small set of specific values. For example port GPU_Command supports only values that the GPU can understand and process as command requests:</w:t>
+        <w:t xml:space="preserve">can only process a small set of specific values. For example port GPU_Command supports only values that the GPU can </w:t>
+      </w:r>
+      <w:r>
+        <w:rPr>
+          <w:rFonts w:ascii="Bookman Old Style" w:hAnsi="Bookman Old Style"/>
+          <w:lang w:val="en-US"/>
+        </w:rPr>
+        <w:t>identify</w:t>
+      </w:r>
+      <w:r>
+        <w:rPr>
+          <w:rFonts w:ascii="Bookman Old Style" w:hAnsi="Bookman Old Style"/>
+          <w:lang w:val="en-US"/>
+        </w:rPr>
+        <w:t xml:space="preserve"> as command requests:</w:t>
       </w:r>
     </w:p>
     <w:p>
@@ -7498,7 +7543,35 @@
           <w:rFonts w:ascii="Bookman Old Style" w:hAnsi="Bookman Old Style"/>
           <w:lang w:val="en-US"/>
         </w:rPr>
-        <w:t>The set of I/O ports for all console components is</w:t>
+        <w:t>The set of I/O port</w:t>
+      </w:r>
+      <w:r>
+        <w:rPr>
+          <w:rFonts w:ascii="Bookman Old Style" w:hAnsi="Bookman Old Style"/>
+          <w:lang w:val="en-US"/>
+        </w:rPr>
+        <w:t xml:space="preserve"> value</w:t>
+      </w:r>
+      <w:r>
+        <w:rPr>
+          <w:rFonts w:ascii="Bookman Old Style" w:hAnsi="Bookman Old Style"/>
+          <w:lang w:val="en-US"/>
+        </w:rPr>
+        <w:t xml:space="preserve">s </w:t>
+      </w:r>
+      <w:r>
+        <w:rPr>
+          <w:rFonts w:ascii="Bookman Old Style" w:hAnsi="Bookman Old Style"/>
+          <w:lang w:val="en-US"/>
+        </w:rPr>
+        <w:t>used by specific ports</w:t>
+      </w:r>
+      <w:r>
+        <w:rPr>
+          <w:rFonts w:ascii="Bookman Old Style" w:hAnsi="Bookman Old Style"/>
+          <w:lang w:val="en-US"/>
+        </w:rPr>
+        <w:t xml:space="preserve"> is</w:t>
       </w:r>
       <w:r>
         <w:rPr>
@@ -7661,7 +7734,35 @@
           <w:rFonts w:ascii="Bookman Old Style" w:hAnsi="Bookman Old Style"/>
           <w:lang w:val="en-US"/>
         </w:rPr>
-        <w:t>When we “assemble” our program we convert our assembly source code into a sequence of words or binary data for the CPU. But this is still not a Vircon32 full program: a Vircon32 ROM is formed by 3 parts:</w:t>
+        <w:t xml:space="preserve">When we “assemble” our program we convert our assembly source code into a sequence of words or binary data for the CPU. But this is still not a </w:t>
+      </w:r>
+      <w:r>
+        <w:rPr>
+          <w:rFonts w:ascii="Bookman Old Style" w:hAnsi="Bookman Old Style"/>
+          <w:lang w:val="en-US"/>
+        </w:rPr>
+        <w:t xml:space="preserve">full </w:t>
+      </w:r>
+      <w:r>
+        <w:rPr>
+          <w:rFonts w:ascii="Bookman Old Style" w:hAnsi="Bookman Old Style"/>
+          <w:lang w:val="en-US"/>
+        </w:rPr>
+        <w:t>Vircon32 program</w:t>
+      </w:r>
+      <w:r>
+        <w:rPr>
+          <w:rFonts w:ascii="Bookman Old Style" w:hAnsi="Bookman Old Style"/>
+          <w:lang w:val="en-US"/>
+        </w:rPr>
+        <w:t>. A</w:t>
+      </w:r>
+      <w:r>
+        <w:rPr>
+          <w:rFonts w:ascii="Bookman Old Style" w:hAnsi="Bookman Old Style"/>
+          <w:lang w:val="en-US"/>
+        </w:rPr>
+        <w:t xml:space="preserve"> Vircon32 ROM is formed by 3 parts:</w:t>
       </w:r>
     </w:p>
     <w:p>
@@ -7951,21 +8052,35 @@
           <w:rFonts w:ascii="Bookman Old Style" w:hAnsi="Bookman Old Style"/>
           <w:lang w:val="en-US"/>
         </w:rPr>
-        <w:t>, the set of Vircon32 dev tools also includes converter programs to import</w:t>
-      </w:r>
-      <w:r>
-        <w:rPr>
-          <w:rFonts w:ascii="Bookman Old Style" w:hAnsi="Bookman Old Style"/>
-          <w:lang w:val="en-US"/>
-        </w:rPr>
-        <w:t xml:space="preserve"> into our projects</w:t>
-      </w:r>
-      <w:r>
-        <w:rPr>
-          <w:rFonts w:ascii="Bookman Old Style" w:hAnsi="Bookman Old Style"/>
-          <w:lang w:val="en-US"/>
-        </w:rPr>
-        <w:t xml:space="preserve"> PNG images and WAV sounds. All of these programs are command line tools, so we can easily automate the process writing a short script.</w:t>
+        <w:t>, Vircon32 dev tools also include converter programs to import</w:t>
+      </w:r>
+      <w:r>
+        <w:rPr>
+          <w:rFonts w:ascii="Bookman Old Style" w:hAnsi="Bookman Old Style"/>
+          <w:lang w:val="en-US"/>
+        </w:rPr>
+        <w:t xml:space="preserve"> </w:t>
+      </w:r>
+      <w:r>
+        <w:rPr>
+          <w:rFonts w:ascii="Bookman Old Style" w:hAnsi="Bookman Old Style"/>
+          <w:lang w:val="en-US"/>
+        </w:rPr>
+        <w:t xml:space="preserve">PNG images and WAV sounds </w:t>
+      </w:r>
+      <w:r>
+        <w:rPr>
+          <w:rFonts w:ascii="Bookman Old Style" w:hAnsi="Bookman Old Style"/>
+          <w:lang w:val="en-US"/>
+        </w:rPr>
+        <w:t>into our projects</w:t>
+      </w:r>
+      <w:r>
+        <w:rPr>
+          <w:rFonts w:ascii="Bookman Old Style" w:hAnsi="Bookman Old Style"/>
+          <w:lang w:val="en-US"/>
+        </w:rPr>
+        <w:t>. All of these programs are command line tools, so we can easily automate the process writing a short script.</w:t>
       </w:r>
     </w:p>
     <w:p>
@@ -8917,7 +9032,21 @@
           <w:rFonts w:ascii="Bookman Old Style" w:hAnsi="Bookman Old Style"/>
           <w:lang w:val="en-US"/>
         </w:rPr>
-        <w:t xml:space="preserve">The Vircon32 assembler is a command-line tool, so you invoke it from the console. You will probably want to add your dev tools folder to your environment variables so that the </w:t>
+        <w:t xml:space="preserve">The Vircon32 assembler is a command-line tool, so you invoke it from the </w:t>
+      </w:r>
+      <w:r>
+        <w:rPr>
+          <w:rFonts w:ascii="Bookman Old Style" w:hAnsi="Bookman Old Style"/>
+          <w:lang w:val="en-US"/>
+        </w:rPr>
+        <w:t xml:space="preserve">command </w:t>
+      </w:r>
+      <w:r>
+        <w:rPr>
+          <w:rFonts w:ascii="Bookman Old Style" w:hAnsi="Bookman Old Style"/>
+          <w:lang w:val="en-US"/>
+        </w:rPr>
+        <w:t xml:space="preserve">console. You will probably want to add your dev tools folder to your environment variables so that the </w:t>
       </w:r>
       <w:r>
         <w:rPr>
@@ -9530,7 +9659,21 @@
           <w:rFonts w:ascii="Bookman Old Style" w:hAnsi="Bookman Old Style"/>
           <w:lang w:val="en-US"/>
         </w:rPr>
-        <w:t>ny other value will be interpreted as true. This is equivalent to the C data type “bool”.</w:t>
+        <w:t xml:space="preserve">ny other value will be interpreted as true. This </w:t>
+      </w:r>
+      <w:r>
+        <w:rPr>
+          <w:rFonts w:ascii="Bookman Old Style" w:hAnsi="Bookman Old Style"/>
+          <w:lang w:val="en-US"/>
+        </w:rPr>
+        <w:t xml:space="preserve">treatment </w:t>
+      </w:r>
+      <w:r>
+        <w:rPr>
+          <w:rFonts w:ascii="Bookman Old Style" w:hAnsi="Bookman Old Style"/>
+          <w:lang w:val="en-US"/>
+        </w:rPr>
+        <w:t>is equivalent to the C data type “bool”.</w:t>
       </w:r>
     </w:p>
     <w:p>
@@ -10446,22 +10589,12 @@
         </w:rPr>
         <w:t xml:space="preserve">When declaring float values </w:t>
       </w:r>
-    </w:p>
-    <w:p>
-      <w:pPr>
-        <w:spacing w:after="0"/>
-        <w:jc w:val="both"/>
-        <w:rPr>
-          <w:rFonts w:ascii="Bookman Old Style" w:hAnsi="Bookman Old Style"/>
-          <w:lang w:val="en-US"/>
-        </w:rPr>
-      </w:pPr>
-      <w:r>
-        <w:rPr>
-          <w:rFonts w:ascii="Bookman Old Style" w:hAnsi="Bookman Old Style"/>
-          <w:lang w:val="en-US"/>
-        </w:rPr>
-        <w:t>A variable is declared with a type and a name, and can optionally be initialized with a value:</w:t>
+      <w:r>
+        <w:rPr>
+          <w:rFonts w:ascii="Bookman Old Style" w:hAnsi="Bookman Old Style"/>
+          <w:lang w:val="en-US"/>
+        </w:rPr>
+        <w:t>you can also use integer values and they will be converted to float. But be careful: this is not always the case in other parts of the program.</w:t>
       </w:r>
     </w:p>
     <w:p>
@@ -10804,7 +10937,21 @@
           <w:rFonts w:ascii="Bookman Old Style" w:hAnsi="Bookman Old Style"/>
           <w:lang w:val="en-US"/>
         </w:rPr>
-        <w:t xml:space="preserve"> you can declare one or more integer values. Note that, since there is only one integer type in Vircon32, you will also use integers to represent non-numerical values such as booleans (true = 1, false = 0) and characters (for example letter ‘A’).</w:t>
+        <w:t xml:space="preserve"> you can declare one or more integer values. </w:t>
+      </w:r>
+      <w:r>
+        <w:rPr>
+          <w:rFonts w:ascii="Bookman Old Style" w:hAnsi="Bookman Old Style"/>
+          <w:lang w:val="en-US"/>
+        </w:rPr>
+        <w:t>S</w:t>
+      </w:r>
+      <w:r>
+        <w:rPr>
+          <w:rFonts w:ascii="Bookman Old Style" w:hAnsi="Bookman Old Style"/>
+          <w:lang w:val="en-US"/>
+        </w:rPr>
+        <w:t>ince there is only one integer type in Vircon32, you will also use integers to represent non-numerical values such as booleans (true = 1, false = 0) and characters (for example letter ‘A’).</w:t>
       </w:r>
       <w:r>
         <w:rPr>
@@ -11079,6 +11226,7 @@
         <w:jc w:val="both"/>
         <w:rPr>
           <w:rFonts w:ascii="Bookman Old Style" w:hAnsi="Bookman Old Style"/>
+          <w:sz w:val="16"/>
           <w:lang w:val="en-US"/>
         </w:rPr>
       </w:pPr>
@@ -11089,6 +11237,7 @@
         <w:jc w:val="both"/>
         <w:rPr>
           <w:rFonts w:ascii="Bookman Old Style" w:hAnsi="Bookman Old Style"/>
+          <w:sz w:val="16"/>
           <w:lang w:val="en-US"/>
         </w:rPr>
       </w:pPr>
@@ -11823,9 +11972,18 @@
         <w:jc w:val="both"/>
         <w:rPr>
           <w:rFonts w:ascii="Bookman Old Style" w:hAnsi="Bookman Old Style"/>
-          <w:lang w:val="en-US"/>
-        </w:rPr>
-      </w:pPr>
+          <w:sz w:val="20"/>
+          <w:lang w:val="en-US"/>
+        </w:rPr>
+      </w:pPr>
+      <w:r>
+        <w:rPr>
+          <w:rFonts w:ascii="Bookman Old Style" w:hAnsi="Bookman Old Style"/>
+          <w:sz w:val="20"/>
+          <w:lang w:val="en-US"/>
+        </w:rPr>
+        <w:br/>
+      </w:r>
     </w:p>
     <w:p>
       <w:pPr>
@@ -28576,7 +28734,21 @@
           <w:rFonts w:ascii="Bookman Old Style" w:hAnsi="Bookman Old Style"/>
           <w:lang w:val="en-US"/>
         </w:rPr>
-        <w:t xml:space="preserve"> work with the I/O control ports exposed by the console chips to communicate with the CPU. Vircon32 assembly language identifies these ports by name, so this section will provide all port names for each chip, along with a small description of what their value represents and the data types they will expect.</w:t>
+        <w:t xml:space="preserve"> work with the I/O control ports exposed by </w:t>
+      </w:r>
+      <w:r>
+        <w:rPr>
+          <w:rFonts w:ascii="Bookman Old Style" w:hAnsi="Bookman Old Style"/>
+          <w:lang w:val="en-US"/>
+        </w:rPr>
+        <w:t>other</w:t>
+      </w:r>
+      <w:r>
+        <w:rPr>
+          <w:rFonts w:ascii="Bookman Old Style" w:hAnsi="Bookman Old Style"/>
+          <w:lang w:val="en-US"/>
+        </w:rPr>
+        <w:t xml:space="preserve"> console chips to communicate with the CPU. Vircon32 assembly language identifies these ports by name, so this section will provide all port names for each chip, along with a small description of what their value represents and the data types they will expect.</w:t>
       </w:r>
     </w:p>
     <w:p>
@@ -30562,7 +30734,7 @@
                 <w:lang w:val="en-US" w:eastAsia="es-ES"/>
               </w:rPr>
               <w:br/>
-              <w:t>Grows anticlockwise when positive</w:t>
+              <w:t>Grows clockwise when positive</w:t>
             </w:r>
           </w:p>
         </w:tc>
@@ -34704,34 +34876,18 @@
             <w:pPr>
               <w:pStyle w:val="Sinespaciado"/>
               <w:rPr>
-                <w:sz w:val="24"/>
-                <w:szCs w:val="24"/>
-                <w:lang w:val="en-US" w:eastAsia="es-ES"/>
-              </w:rPr>
-            </w:pPr>
-            <w:r>
-              <w:rPr>
-                <w:sz w:val="24"/>
-                <w:szCs w:val="24"/>
-                <w:lang w:val="en-US"/>
-              </w:rPr>
-              <w:t>SPU</w:t>
-            </w:r>
-            <w:r>
-              <w:rPr>
-                <w:sz w:val="24"/>
-                <w:szCs w:val="24"/>
-                <w:lang w:val="en-US"/>
-              </w:rPr>
-              <w:t>Command</w:t>
-            </w:r>
-            <w:r>
-              <w:rPr>
-                <w:sz w:val="24"/>
-                <w:szCs w:val="24"/>
-                <w:lang w:val="en-US"/>
-              </w:rPr>
-              <w:t>_PauseSelectedChannel</w:t>
+                <w:sz w:val="23"/>
+                <w:szCs w:val="23"/>
+                <w:lang w:val="en-US" w:eastAsia="es-ES"/>
+              </w:rPr>
+            </w:pPr>
+            <w:r>
+              <w:rPr>
+                <w:sz w:val="23"/>
+                <w:szCs w:val="23"/>
+                <w:lang w:val="en-US"/>
+              </w:rPr>
+              <w:t>SPUCommand_PauseSelectedChannel</w:t>
             </w:r>
           </w:p>
         </w:tc>
@@ -41672,7 +41828,49 @@
           <w:rFonts w:ascii="Bookman Old Style" w:hAnsi="Bookman Old Style"/>
           <w:lang w:val="en-US"/>
         </w:rPr>
-        <w:t>If you are not sure of how to interact with the console with assembly code, a good place to look is standard library of the Vircon32 compiler. In the header files you will find many of the functions are either implemented in assembly, or have some core part of them done with an assembly block.</w:t>
+        <w:t xml:space="preserve">If you are not sure of how to interact with the console with assembly code, a good place to look is </w:t>
+      </w:r>
+      <w:r>
+        <w:rPr>
+          <w:rFonts w:ascii="Bookman Old Style" w:hAnsi="Bookman Old Style"/>
+          <w:lang w:val="en-US"/>
+        </w:rPr>
+        <w:t xml:space="preserve">the </w:t>
+      </w:r>
+      <w:r>
+        <w:rPr>
+          <w:rFonts w:ascii="Bookman Old Style" w:hAnsi="Bookman Old Style"/>
+          <w:lang w:val="en-US"/>
+        </w:rPr>
+        <w:t xml:space="preserve">standard library </w:t>
+      </w:r>
+      <w:r>
+        <w:rPr>
+          <w:rFonts w:ascii="Bookman Old Style" w:hAnsi="Bookman Old Style"/>
+          <w:lang w:val="en-US"/>
+        </w:rPr>
+        <w:t>from</w:t>
+      </w:r>
+      <w:r>
+        <w:rPr>
+          <w:rFonts w:ascii="Bookman Old Style" w:hAnsi="Bookman Old Style"/>
+          <w:lang w:val="en-US"/>
+        </w:rPr>
+        <w:t xml:space="preserve"> Vircon32 </w:t>
+      </w:r>
+      <w:r>
+        <w:rPr>
+          <w:rFonts w:ascii="Bookman Old Style" w:hAnsi="Bookman Old Style"/>
+          <w:lang w:val="en-US"/>
+        </w:rPr>
+        <w:t xml:space="preserve">C </w:t>
+      </w:r>
+      <w:r>
+        <w:rPr>
+          <w:rFonts w:ascii="Bookman Old Style" w:hAnsi="Bookman Old Style"/>
+          <w:lang w:val="en-US"/>
+        </w:rPr>
+        <w:t>compiler. In the header files you will find many of the functions are either implemented in assembly, or have some core part of them done with an assembly block.</w:t>
       </w:r>
     </w:p>
     <w:p>
@@ -44189,7 +44387,7 @@
 </file>
 
 <file path=customXml/itemProps1.xml><?xml version="1.0" encoding="utf-8"?>
-<ds:datastoreItem xmlns:ds="http://schemas.openxmlformats.org/officeDocument/2006/customXml" ds:itemID="{DE8AF23F-7B28-4B9B-83A5-F998845E5516}">
+<ds:datastoreItem xmlns:ds="http://schemas.openxmlformats.org/officeDocument/2006/customXml" ds:itemID="{F96AC6D8-0E6B-4CB6-A4FE-5EC7EE58D435}">
   <ds:schemaRefs>
     <ds:schemaRef ds:uri="http://schemas.openxmlformats.org/officeDocument/2006/bibliography"/>
   </ds:schemaRefs>

</xml_diff>

<commit_message>
Fix mistakes in instructions for ASM guide
</commit_message>
<xml_diff>
--- a/Guides/English/Editable source documents/Guide - Programming in assembly.docx
+++ b/Guides/English/Editable source documents/Guide - Programming in assembly.docx
@@ -113,7 +113,7 @@
           <w:rFonts w:ascii="Bookman Old Style" w:hAnsi="Bookman Old Style"/>
           <w:lang w:val="en-US"/>
         </w:rPr>
-        <w:t>5</w:t>
+        <w:t>7</w:t>
       </w:r>
       <w:r>
         <w:rPr>
@@ -13647,7 +13647,27 @@
                 <w:szCs w:val="26"/>
                 <w:lang w:val="en-US" w:eastAsia="es-ES"/>
               </w:rPr>
-              <w:t>; if R1 != 0 jump to this address</w:t>
+              <w:t xml:space="preserve">; if R1 </w:t>
+            </w:r>
+            <w:r>
+              <w:rPr>
+                <w:rFonts w:ascii="Consolas" w:eastAsia="Times New Roman" w:hAnsi="Consolas" w:cs="Consolas"/>
+                <w:color w:val="0070C0"/>
+                <w:sz w:val="24"/>
+                <w:szCs w:val="26"/>
+                <w:lang w:val="en-US" w:eastAsia="es-ES"/>
+              </w:rPr>
+              <w:t>!</w:t>
+            </w:r>
+            <w:r>
+              <w:rPr>
+                <w:rFonts w:ascii="Consolas" w:eastAsia="Times New Roman" w:hAnsi="Consolas" w:cs="Consolas"/>
+                <w:color w:val="0070C0"/>
+                <w:sz w:val="24"/>
+                <w:szCs w:val="26"/>
+                <w:lang w:val="en-US" w:eastAsia="es-ES"/>
+              </w:rPr>
+              <w:t>= 0 jump to this address</w:t>
             </w:r>
           </w:p>
           <w:p>
@@ -13689,7 +13709,27 @@
                 <w:szCs w:val="26"/>
                 <w:lang w:val="en-US" w:eastAsia="es-ES"/>
               </w:rPr>
-              <w:t>; if R1 != 0 jump to this label</w:t>
+              <w:t xml:space="preserve">; if R1 </w:t>
+            </w:r>
+            <w:r>
+              <w:rPr>
+                <w:rFonts w:ascii="Consolas" w:eastAsia="Times New Roman" w:hAnsi="Consolas" w:cs="Consolas"/>
+                <w:color w:val="0070C0"/>
+                <w:sz w:val="24"/>
+                <w:szCs w:val="26"/>
+                <w:lang w:val="en-US" w:eastAsia="es-ES"/>
+              </w:rPr>
+              <w:t>!</w:t>
+            </w:r>
+            <w:r>
+              <w:rPr>
+                <w:rFonts w:ascii="Consolas" w:eastAsia="Times New Roman" w:hAnsi="Consolas" w:cs="Consolas"/>
+                <w:color w:val="0070C0"/>
+                <w:sz w:val="24"/>
+                <w:szCs w:val="26"/>
+                <w:lang w:val="en-US" w:eastAsia="es-ES"/>
+              </w:rPr>
+              <w:t>= 0 jump to this label</w:t>
             </w:r>
           </w:p>
           <w:p>
@@ -13731,7 +13771,27 @@
                 <w:szCs w:val="26"/>
                 <w:lang w:val="en-US" w:eastAsia="es-ES"/>
               </w:rPr>
-              <w:t>; if R1 != 0 jump to value of R2</w:t>
+              <w:t xml:space="preserve">; if R1 </w:t>
+            </w:r>
+            <w:r>
+              <w:rPr>
+                <w:rFonts w:ascii="Consolas" w:eastAsia="Times New Roman" w:hAnsi="Consolas" w:cs="Consolas"/>
+                <w:color w:val="0070C0"/>
+                <w:sz w:val="24"/>
+                <w:szCs w:val="26"/>
+                <w:lang w:val="en-US" w:eastAsia="es-ES"/>
+              </w:rPr>
+              <w:t>!</w:t>
+            </w:r>
+            <w:r>
+              <w:rPr>
+                <w:rFonts w:ascii="Consolas" w:eastAsia="Times New Roman" w:hAnsi="Consolas" w:cs="Consolas"/>
+                <w:color w:val="0070C0"/>
+                <w:sz w:val="24"/>
+                <w:szCs w:val="26"/>
+                <w:lang w:val="en-US" w:eastAsia="es-ES"/>
+              </w:rPr>
+              <w:t>= 0 jump to value of R2</w:t>
             </w:r>
           </w:p>
         </w:tc>
@@ -13916,7 +13976,17 @@
                 <w:szCs w:val="26"/>
                 <w:lang w:val="en-US" w:eastAsia="es-ES"/>
               </w:rPr>
-              <w:t>; if R1 == 0 jump to this address</w:t>
+              <w:t>; if R1 =</w:t>
+            </w:r>
+            <w:r>
+              <w:rPr>
+                <w:rFonts w:ascii="Consolas" w:eastAsia="Times New Roman" w:hAnsi="Consolas" w:cs="Consolas"/>
+                <w:color w:val="0070C0"/>
+                <w:sz w:val="24"/>
+                <w:szCs w:val="26"/>
+                <w:lang w:val="en-US" w:eastAsia="es-ES"/>
+              </w:rPr>
+              <w:t>= 0 jump to this address</w:t>
             </w:r>
           </w:p>
           <w:p>
@@ -13958,7 +14028,17 @@
                 <w:szCs w:val="26"/>
                 <w:lang w:val="en-US" w:eastAsia="es-ES"/>
               </w:rPr>
-              <w:t>; if R1 == 0 jump to this label</w:t>
+              <w:t>; if R1 =</w:t>
+            </w:r>
+            <w:r>
+              <w:rPr>
+                <w:rFonts w:ascii="Consolas" w:eastAsia="Times New Roman" w:hAnsi="Consolas" w:cs="Consolas"/>
+                <w:color w:val="0070C0"/>
+                <w:sz w:val="24"/>
+                <w:szCs w:val="26"/>
+                <w:lang w:val="en-US" w:eastAsia="es-ES"/>
+              </w:rPr>
+              <w:t>= 0 jump to this label</w:t>
             </w:r>
           </w:p>
           <w:p>
@@ -14010,7 +14090,17 @@
                 <w:szCs w:val="26"/>
                 <w:lang w:val="en-US" w:eastAsia="es-ES"/>
               </w:rPr>
-              <w:t>; if R1 == 0 jump to value of R2</w:t>
+              <w:t>; if R1 =</w:t>
+            </w:r>
+            <w:r>
+              <w:rPr>
+                <w:rFonts w:ascii="Consolas" w:eastAsia="Times New Roman" w:hAnsi="Consolas" w:cs="Consolas"/>
+                <w:color w:val="0070C0"/>
+                <w:sz w:val="24"/>
+                <w:szCs w:val="26"/>
+                <w:lang w:val="en-US" w:eastAsia="es-ES"/>
+              </w:rPr>
+              <w:t>= 0 jump to value of R2</w:t>
             </w:r>
           </w:p>
         </w:tc>
@@ -17197,7 +17287,17 @@
                 <w:szCs w:val="26"/>
                 <w:lang w:val="en-US" w:eastAsia="es-ES"/>
               </w:rPr>
-              <w:t>; Memory[ R0 ] = 75</w:t>
+              <w:t xml:space="preserve">; Memory[ R0 ] = </w:t>
+            </w:r>
+            <w:r>
+              <w:rPr>
+                <w:rFonts w:ascii="Consolas" w:eastAsia="Times New Roman" w:hAnsi="Consolas" w:cs="Consolas"/>
+                <w:color w:val="0070C0"/>
+                <w:sz w:val="24"/>
+                <w:szCs w:val="26"/>
+                <w:lang w:val="en-US" w:eastAsia="es-ES"/>
+              </w:rPr>
+              <w:t>R1</w:t>
             </w:r>
           </w:p>
           <w:p>
@@ -17906,7 +18006,27 @@
                 <w:szCs w:val="26"/>
                 <w:lang w:val="en-US" w:eastAsia="es-ES"/>
               </w:rPr>
-              <w:t>; Selected Region = R0</w:t>
+              <w:t>; Selected Region</w:t>
+            </w:r>
+            <w:r>
+              <w:rPr>
+                <w:rFonts w:ascii="Consolas" w:eastAsia="Times New Roman" w:hAnsi="Consolas" w:cs="Consolas"/>
+                <w:color w:val="0070C0"/>
+                <w:sz w:val="24"/>
+                <w:szCs w:val="26"/>
+                <w:lang w:val="en-US" w:eastAsia="es-ES"/>
+              </w:rPr>
+              <w:t xml:space="preserve"> ID</w:t>
+            </w:r>
+            <w:r>
+              <w:rPr>
+                <w:rFonts w:ascii="Consolas" w:eastAsia="Times New Roman" w:hAnsi="Consolas" w:cs="Consolas"/>
+                <w:color w:val="0070C0"/>
+                <w:sz w:val="24"/>
+                <w:szCs w:val="26"/>
+                <w:lang w:val="en-US" w:eastAsia="es-ES"/>
+              </w:rPr>
+              <w:t xml:space="preserve"> = R0</w:t>
             </w:r>
           </w:p>
         </w:tc>
@@ -23206,7 +23326,7 @@
                 <w:szCs w:val="24"/>
                 <w:lang w:val="en-US" w:eastAsia="es-ES"/>
               </w:rPr>
-              <w:t>; R0 = R0 - R1</w:t>
+              <w:t>; R0 = R0 – R1</w:t>
             </w:r>
           </w:p>
         </w:tc>
@@ -44387,7 +44507,7 @@
 </file>
 
 <file path=customXml/itemProps1.xml><?xml version="1.0" encoding="utf-8"?>
-<ds:datastoreItem xmlns:ds="http://schemas.openxmlformats.org/officeDocument/2006/customXml" ds:itemID="{F96AC6D8-0E6B-4CB6-A4FE-5EC7EE58D435}">
+<ds:datastoreItem xmlns:ds="http://schemas.openxmlformats.org/officeDocument/2006/customXml" ds:itemID="{527AC04B-A94F-41B2-88DE-516412948A67}">
   <ds:schemaRefs>
     <ds:schemaRef ds:uri="http://schemas.openxmlformats.org/officeDocument/2006/bibliography"/>
   </ds:schemaRefs>

</xml_diff>

<commit_message>
Fix minor mistakes in ASM guide
</commit_message>
<xml_diff>
--- a/Guides/English/Editable source documents/Guide - Programming in assembly.docx
+++ b/Guides/English/Editable source documents/Guide - Programming in assembly.docx
@@ -20928,7 +20928,27 @@
                 <w:szCs w:val="26"/>
                 <w:lang w:val="en-US" w:eastAsia="es-ES"/>
               </w:rPr>
-              <w:t>Shifts the bits of its first operand to the right. 2nd operand is the number of positions to shift (negative means shift to the right).</w:t>
+              <w:t xml:space="preserve">Shifts the bits of its first operand to the </w:t>
+            </w:r>
+            <w:r>
+              <w:rPr>
+                <w:rFonts w:ascii="Calibri" w:eastAsia="Times New Roman" w:hAnsi="Calibri" w:cs="Calibri"/>
+                <w:color w:val="000000"/>
+                <w:sz w:val="26"/>
+                <w:szCs w:val="26"/>
+                <w:lang w:val="en-US" w:eastAsia="es-ES"/>
+              </w:rPr>
+              <w:t>left</w:t>
+            </w:r>
+            <w:r>
+              <w:rPr>
+                <w:rFonts w:ascii="Calibri" w:eastAsia="Times New Roman" w:hAnsi="Calibri" w:cs="Calibri"/>
+                <w:color w:val="000000"/>
+                <w:sz w:val="26"/>
+                <w:szCs w:val="26"/>
+                <w:lang w:val="en-US" w:eastAsia="es-ES"/>
+              </w:rPr>
+              <w:t>. 2nd operand is the number of positions to shift (negative means shift to the right).</w:t>
             </w:r>
           </w:p>
           <w:p>
@@ -22162,7 +22182,7 @@
                 <w:szCs w:val="26"/>
                 <w:lang w:val="en-US" w:eastAsia="es-ES"/>
               </w:rPr>
-              <w:t>Interprets its operands as an integer and changes its sign.</w:t>
+              <w:t>Interprets its operand as an integer and changes its sign.</w:t>
             </w:r>
           </w:p>
           <w:p>
@@ -24058,7 +24078,7 @@
                 <w:szCs w:val="26"/>
                 <w:lang w:val="en-US" w:eastAsia="es-ES"/>
               </w:rPr>
-              <w:t>Interprets its operands as a float and changes its sign.</w:t>
+              <w:t>Interprets its operand as a float and changes its sign.</w:t>
             </w:r>
           </w:p>
           <w:p>
@@ -24969,7 +24989,27 @@
                 <w:szCs w:val="26"/>
                 <w:lang w:val="en-US" w:eastAsia="es-ES"/>
               </w:rPr>
-              <w:t>Interprets a register as float and rounds it to downwards to an integer. The value is still a float, it is not converted to integer.</w:t>
+              <w:t>Interprets a register as float and rounds it to downwards to an integer</w:t>
+            </w:r>
+            <w:r>
+              <w:rPr>
+                <w:rFonts w:ascii="Calibri" w:eastAsia="Times New Roman" w:hAnsi="Calibri" w:cs="Calibri"/>
+                <w:color w:val="000000"/>
+                <w:sz w:val="26"/>
+                <w:szCs w:val="26"/>
+                <w:lang w:val="en-US" w:eastAsia="es-ES"/>
+              </w:rPr>
+              <w:t xml:space="preserve"> value</w:t>
+            </w:r>
+            <w:r>
+              <w:rPr>
+                <w:rFonts w:ascii="Calibri" w:eastAsia="Times New Roman" w:hAnsi="Calibri" w:cs="Calibri"/>
+                <w:color w:val="000000"/>
+                <w:sz w:val="26"/>
+                <w:szCs w:val="26"/>
+                <w:lang w:val="en-US" w:eastAsia="es-ES"/>
+              </w:rPr>
+              <w:t>. The value is still a float, it is not converted to integer.</w:t>
             </w:r>
           </w:p>
           <w:p>
@@ -25114,7 +25154,27 @@
                 <w:szCs w:val="26"/>
                 <w:lang w:val="en-US" w:eastAsia="es-ES"/>
               </w:rPr>
-              <w:t>Interprets a register as float and rounds it to upwards to an integer. The value is still a float, it is not converted to integer.</w:t>
+              <w:t>Interprets a register as float and rounds it to upwards to an integer</w:t>
+            </w:r>
+            <w:r>
+              <w:rPr>
+                <w:rFonts w:ascii="Calibri" w:eastAsia="Times New Roman" w:hAnsi="Calibri" w:cs="Calibri"/>
+                <w:color w:val="000000"/>
+                <w:sz w:val="26"/>
+                <w:szCs w:val="26"/>
+                <w:lang w:val="en-US" w:eastAsia="es-ES"/>
+              </w:rPr>
+              <w:t xml:space="preserve"> value</w:t>
+            </w:r>
+            <w:r>
+              <w:rPr>
+                <w:rFonts w:ascii="Calibri" w:eastAsia="Times New Roman" w:hAnsi="Calibri" w:cs="Calibri"/>
+                <w:color w:val="000000"/>
+                <w:sz w:val="26"/>
+                <w:szCs w:val="26"/>
+                <w:lang w:val="en-US" w:eastAsia="es-ES"/>
+              </w:rPr>
+              <w:t>. The value is still a float, it is not converted to integer.</w:t>
             </w:r>
           </w:p>
           <w:p>
@@ -25239,7 +25299,27 @@
                 <w:szCs w:val="26"/>
                 <w:lang w:val="en-US" w:eastAsia="es-ES"/>
               </w:rPr>
-              <w:t>Interprets a register as float and rounds it to the nearest integer. The value is still a float, it is not converted to integer.</w:t>
+              <w:t>Interprets a register as float and rounds it to the nearest integer</w:t>
+            </w:r>
+            <w:r>
+              <w:rPr>
+                <w:rFonts w:ascii="Calibri" w:eastAsia="Times New Roman" w:hAnsi="Calibri" w:cs="Calibri"/>
+                <w:color w:val="000000"/>
+                <w:sz w:val="26"/>
+                <w:szCs w:val="26"/>
+                <w:lang w:val="en-US" w:eastAsia="es-ES"/>
+              </w:rPr>
+              <w:t xml:space="preserve"> value</w:t>
+            </w:r>
+            <w:r>
+              <w:rPr>
+                <w:rFonts w:ascii="Calibri" w:eastAsia="Times New Roman" w:hAnsi="Calibri" w:cs="Calibri"/>
+                <w:color w:val="000000"/>
+                <w:sz w:val="26"/>
+                <w:szCs w:val="26"/>
+                <w:lang w:val="en-US" w:eastAsia="es-ES"/>
+              </w:rPr>
+              <w:t>. The value is still a float, it is not converted to integer.</w:t>
             </w:r>
           </w:p>
           <w:p>
@@ -28302,7 +28382,23 @@
           <w:i/>
           <w:lang w:val="en-US"/>
         </w:rPr>
-        <w:t xml:space="preserve"> Routines/movement</w:t>
+        <w:t xml:space="preserve"> Routines/</w:t>
+      </w:r>
+      <w:r>
+        <w:rPr>
+          <w:rFonts w:ascii="Bookman Old Style" w:hAnsi="Bookman Old Style"/>
+          <w:i/>
+          <w:lang w:val="en-US"/>
+        </w:rPr>
+        <w:t>incre</w:t>
+      </w:r>
+      <w:r>
+        <w:rPr>
+          <w:rFonts w:ascii="Bookman Old Style" w:hAnsi="Bookman Old Style"/>
+          <w:i/>
+          <w:lang w:val="en-US"/>
+        </w:rPr>
+        <w:t>ment</w:t>
       </w:r>
       <w:r>
         <w:rPr>
@@ -30558,7 +30654,23 @@
                 <w:lang w:val="en-US" w:eastAsia="es-ES"/>
               </w:rPr>
               <w:br/>
-              <w:t>Flips X if negative</w:t>
+              <w:t xml:space="preserve">Flips </w:t>
+            </w:r>
+            <w:r>
+              <w:rPr>
+                <w:sz w:val="24"/>
+                <w:szCs w:val="24"/>
+                <w:lang w:val="en-US" w:eastAsia="es-ES"/>
+              </w:rPr>
+              <w:t xml:space="preserve">region along </w:t>
+            </w:r>
+            <w:r>
+              <w:rPr>
+                <w:sz w:val="24"/>
+                <w:szCs w:val="24"/>
+                <w:lang w:val="en-US" w:eastAsia="es-ES"/>
+              </w:rPr>
+              <w:t>X if negative</w:t>
             </w:r>
           </w:p>
         </w:tc>
@@ -30706,7 +30818,23 @@
                 <w:lang w:val="en-US" w:eastAsia="es-ES"/>
               </w:rPr>
               <w:br/>
-              <w:t>Flips Y if negative</w:t>
+              <w:t xml:space="preserve">Flips </w:t>
+            </w:r>
+            <w:r>
+              <w:rPr>
+                <w:sz w:val="24"/>
+                <w:szCs w:val="24"/>
+                <w:lang w:val="en-US" w:eastAsia="es-ES"/>
+              </w:rPr>
+              <w:t xml:space="preserve">region along </w:t>
+            </w:r>
+            <w:r>
+              <w:rPr>
+                <w:sz w:val="24"/>
+                <w:szCs w:val="24"/>
+                <w:lang w:val="en-US" w:eastAsia="es-ES"/>
+              </w:rPr>
+              <w:t>Y if negative</w:t>
             </w:r>
           </w:p>
         </w:tc>
@@ -36222,7 +36350,55 @@
                 <w:szCs w:val="24"/>
                 <w:lang w:val="en-US" w:eastAsia="es-ES"/>
               </w:rPr>
-              <w:t>Is a gamepad present in the selected port?</w:t>
+              <w:t xml:space="preserve">Is </w:t>
+            </w:r>
+            <w:r>
+              <w:rPr>
+                <w:sz w:val="24"/>
+                <w:szCs w:val="24"/>
+                <w:lang w:val="en-US" w:eastAsia="es-ES"/>
+              </w:rPr>
+              <w:t>selected</w:t>
+            </w:r>
+            <w:r>
+              <w:rPr>
+                <w:sz w:val="24"/>
+                <w:szCs w:val="24"/>
+                <w:lang w:val="en-US" w:eastAsia="es-ES"/>
+              </w:rPr>
+              <w:t xml:space="preserve"> gamepad </w:t>
+            </w:r>
+            <w:r>
+              <w:rPr>
+                <w:sz w:val="24"/>
+                <w:szCs w:val="24"/>
+                <w:lang w:val="en-US" w:eastAsia="es-ES"/>
+              </w:rPr>
+              <w:t>connected</w:t>
+            </w:r>
+            <w:r>
+              <w:rPr>
+                <w:sz w:val="24"/>
+                <w:szCs w:val="24"/>
+                <w:lang w:val="en-US" w:eastAsia="es-ES"/>
+              </w:rPr>
+              <w:t xml:space="preserve"> </w:t>
+            </w:r>
+            <w:r>
+              <w:rPr>
+                <w:sz w:val="24"/>
+                <w:szCs w:val="24"/>
+                <w:lang w:val="en-US" w:eastAsia="es-ES"/>
+              </w:rPr>
+              <w:t>to</w:t>
+            </w:r>
+            <w:r>
+              <w:rPr>
+                <w:sz w:val="24"/>
+                <w:szCs w:val="24"/>
+                <w:lang w:val="en-US" w:eastAsia="es-ES"/>
+              </w:rPr>
+              <w:t xml:space="preserve"> the port?</w:t>
             </w:r>
           </w:p>
         </w:tc>
@@ -44507,7 +44683,7 @@
 </file>
 
 <file path=customXml/itemProps1.xml><?xml version="1.0" encoding="utf-8"?>
-<ds:datastoreItem xmlns:ds="http://schemas.openxmlformats.org/officeDocument/2006/customXml" ds:itemID="{527AC04B-A94F-41B2-88DE-516412948A67}">
+<ds:datastoreItem xmlns:ds="http://schemas.openxmlformats.org/officeDocument/2006/customXml" ds:itemID="{287E12A4-346D-47CA-AFCF-2978507EDA01}">
   <ds:schemaRefs>
     <ds:schemaRef ds:uri="http://schemas.openxmlformats.org/officeDocument/2006/bibliography"/>
   </ds:schemaRefs>

</xml_diff>

<commit_message>
Fix incorrect bios rom range in assembly guide
</commit_message>
<xml_diff>
--- a/Guides/English/Editable source documents/Guide - Programming in assembly.docx
+++ b/Guides/English/Editable source documents/Guide - Programming in assembly.docx
@@ -78,7 +78,7 @@
           <w:rFonts w:ascii="Bookman Old Style" w:hAnsi="Bookman Old Style"/>
           <w:lang w:val="en-US"/>
         </w:rPr>
-        <w:t>4</w:t>
+        <w:t>5</w:t>
       </w:r>
       <w:r>
         <w:rPr>
@@ -92,7 +92,7 @@
           <w:rFonts w:ascii="Bookman Old Style" w:hAnsi="Bookman Old Style"/>
           <w:lang w:val="en-US"/>
         </w:rPr>
-        <w:t>10</w:t>
+        <w:t>04</w:t>
       </w:r>
       <w:r>
         <w:rPr>
@@ -106,14 +106,7 @@
           <w:rFonts w:ascii="Bookman Old Style" w:hAnsi="Bookman Old Style"/>
           <w:lang w:val="en-US"/>
         </w:rPr>
-        <w:t>2</w:t>
-      </w:r>
-      <w:r>
-        <w:rPr>
-          <w:rFonts w:ascii="Bookman Old Style" w:hAnsi="Bookman Old Style"/>
-          <w:lang w:val="en-US"/>
-        </w:rPr>
-        <w:t>7</w:t>
+        <w:t>02</w:t>
       </w:r>
       <w:r>
         <w:rPr>
@@ -40312,7 +40305,17 @@
                 <w:szCs w:val="28"/>
                 <w:lang w:val="en-US" w:eastAsia="es-ES"/>
               </w:rPr>
-              <w:t>0000000</w:t>
+              <w:t>00</w:t>
+            </w:r>
+            <w:r>
+              <w:rPr>
+                <w:rFonts w:ascii="Consolas" w:eastAsia="Times New Roman" w:hAnsi="Consolas" w:cs="Consolas"/>
+                <w:color w:val="000000"/>
+                <w:sz w:val="28"/>
+                <w:szCs w:val="28"/>
+                <w:lang w:val="en-US" w:eastAsia="es-ES"/>
+              </w:rPr>
+              <w:t>FFFFF</w:t>
             </w:r>
             <w:r>
               <w:rPr>
@@ -44683,7 +44686,7 @@
 </file>
 
 <file path=customXml/itemProps1.xml><?xml version="1.0" encoding="utf-8"?>
-<ds:datastoreItem xmlns:ds="http://schemas.openxmlformats.org/officeDocument/2006/customXml" ds:itemID="{287E12A4-346D-47CA-AFCF-2978507EDA01}">
+<ds:datastoreItem xmlns:ds="http://schemas.openxmlformats.org/officeDocument/2006/customXml" ds:itemID="{BB510690-224D-46C5-BD64-E71EF98A8FCB}">
   <ds:schemaRefs>
     <ds:schemaRef ds:uri="http://schemas.openxmlformats.org/officeDocument/2006/bibliography"/>
   </ds:schemaRefs>

</xml_diff>